<commit_message>
feat : questions client
</commit_message>
<xml_diff>
--- a/work.docx
+++ b/work.docx
@@ -721,47 +721,43 @@
           <w:b/>
           <w:bCs/>
         </w:rPr>
-        <w:t xml:space="preserve">Pourquoi ? (Pour quelles raisons ? </w:t>
-      </w:r>
-      <w:r>
-        <w:rPr>
-          <w:b/>
-          <w:bCs/>
-        </w:rPr>
-        <w:t>)</w:t>
-      </w:r>
-    </w:p>
-    <w:p>
-      <w:pPr>
-        <w:pStyle w:val="Normal"/>
-        <w:bidi w:val="0"/>
-        <w:jc w:val="start"/>
-        <w:rPr>
-          <w:i/>
-          <w:i/>
-          <w:iCs/>
-        </w:rPr>
-      </w:pPr>
-      <w:r>
-        <w:rPr>
-          <w:i/>
-          <w:iCs/>
-        </w:rPr>
-      </w:r>
-    </w:p>
-    <w:p>
-      <w:pPr>
-        <w:pStyle w:val="Normal"/>
-        <w:bidi w:val="0"/>
-        <w:jc w:val="start"/>
-        <w:rPr>
-          <w:i/>
-          <w:i/>
-          <w:iCs/>
-        </w:rPr>
-      </w:pPr>
-      <w:r>
-        <w:rPr/>
+        <w:t>Pourquoi ? (Pour quelles raisons ? )</w:t>
+      </w:r>
+    </w:p>
+    <w:p>
+      <w:pPr>
+        <w:pStyle w:val="Normal"/>
+        <w:bidi w:val="0"/>
+        <w:jc w:val="start"/>
+        <w:rPr>
+          <w:i/>
+          <w:i/>
+          <w:iCs/>
+        </w:rPr>
+      </w:pPr>
+      <w:r>
+        <w:rPr>
+          <w:i/>
+          <w:iCs/>
+        </w:rPr>
+      </w:r>
+    </w:p>
+    <w:p>
+      <w:pPr>
+        <w:pStyle w:val="Normal"/>
+        <w:bidi w:val="0"/>
+        <w:jc w:val="start"/>
+        <w:rPr>
+          <w:i/>
+          <w:i/>
+          <w:iCs/>
+        </w:rPr>
+      </w:pPr>
+      <w:r>
+        <w:rPr>
+          <w:i/>
+          <w:iCs/>
+        </w:rPr>
       </w:r>
     </w:p>
     <w:p>
@@ -807,6 +803,651 @@
         <w:bidi w:val="0"/>
         <w:jc w:val="start"/>
         <w:rPr/>
+      </w:pPr>
+      <w:r>
+        <w:rPr/>
+      </w:r>
+    </w:p>
+    <w:p>
+      <w:pPr>
+        <w:pStyle w:val="Normal"/>
+        <w:bidi w:val="0"/>
+        <w:jc w:val="start"/>
+        <w:rPr/>
+      </w:pPr>
+      <w:r>
+        <w:rPr>
+          <w:b/>
+          <w:bCs/>
+        </w:rPr>
+        <w:t>Que voulez-vous intégrer dans le site web à part la présentation du produit ?</w:t>
+      </w:r>
+    </w:p>
+    <w:p>
+      <w:pPr>
+        <w:pStyle w:val="Normal"/>
+        <w:bidi w:val="0"/>
+        <w:jc w:val="start"/>
+        <w:rPr>
+          <w:b/>
+          <w:b/>
+          <w:bCs/>
+        </w:rPr>
+      </w:pPr>
+      <w:r>
+        <w:rPr/>
+      </w:r>
+    </w:p>
+    <w:p>
+      <w:pPr>
+        <w:pStyle w:val="Normal"/>
+        <w:bidi w:val="0"/>
+        <w:jc w:val="start"/>
+        <w:rPr/>
+      </w:pPr>
+      <w:r>
+        <w:rPr>
+          <w:b/>
+          <w:bCs/>
+        </w:rPr>
+        <w:t>Quelles couleurs souhaitez-vous inclure dans le site web ?</w:t>
+      </w:r>
+    </w:p>
+    <w:p>
+      <w:pPr>
+        <w:pStyle w:val="Normal"/>
+        <w:bidi w:val="0"/>
+        <w:jc w:val="start"/>
+        <w:rPr/>
+      </w:pPr>
+      <w:r>
+        <w:rPr/>
+        <w:t>couleur référence technologie : noir/blanc/rouge/</w:t>
+      </w:r>
+      <w:r>
+        <w:rPr>
+          <w:u w:val="single"/>
+        </w:rPr>
+        <w:t>bleu</w:t>
+      </w:r>
+      <w:r>
+        <w:rPr/>
+        <w:t xml:space="preserve"> (fiabilité et compétence)</w:t>
+      </w:r>
+    </w:p>
+    <w:p>
+      <w:pPr>
+        <w:pStyle w:val="Normal"/>
+        <w:bidi w:val="0"/>
+        <w:jc w:val="start"/>
+        <w:rPr/>
+      </w:pPr>
+      <w:r>
+        <w:rPr/>
+        <w:t>couleur référence inventivité : couleurs vives (jaune/rouge/</w:t>
+      </w:r>
+      <w:r>
+        <w:rPr>
+          <w:u w:val="single"/>
+        </w:rPr>
+        <w:t>bleu</w:t>
+      </w:r>
+      <w:r>
+        <w:rPr/>
+        <w:t>) .</w:t>
+      </w:r>
+    </w:p>
+    <w:p>
+      <w:pPr>
+        <w:pStyle w:val="Normal"/>
+        <w:bidi w:val="0"/>
+        <w:jc w:val="start"/>
+        <w:rPr>
+          <w:i/>
+          <w:i/>
+          <w:iCs/>
+        </w:rPr>
+      </w:pPr>
+      <w:r>
+        <w:rPr>
+          <w:i/>
+          <w:iCs/>
+        </w:rPr>
+        <w:t>*Vert eco-responsabilité</w:t>
+      </w:r>
+    </w:p>
+    <w:p>
+      <w:pPr>
+        <w:pStyle w:val="Normal"/>
+        <w:bidi w:val="0"/>
+        <w:jc w:val="start"/>
+        <w:rPr>
+          <w:i/>
+          <w:i/>
+          <w:iCs/>
+        </w:rPr>
+      </w:pPr>
+      <w:r>
+        <w:rPr>
+          <w:i/>
+          <w:iCs/>
+        </w:rPr>
+      </w:r>
+    </w:p>
+    <w:p>
+      <w:pPr>
+        <w:pStyle w:val="Normal"/>
+        <w:bidi w:val="0"/>
+        <w:jc w:val="start"/>
+        <w:rPr>
+          <w:b/>
+          <w:b/>
+          <w:bCs/>
+          <w:i/>
+          <w:i/>
+          <w:iCs/>
+        </w:rPr>
+      </w:pPr>
+      <w:r>
+        <w:rPr>
+          <w:b/>
+          <w:bCs/>
+          <w:i/>
+          <w:iCs/>
+        </w:rPr>
+        <w:t xml:space="preserve">Quelle cible de clientèle ? </w:t>
+      </w:r>
+    </w:p>
+    <w:p>
+      <w:pPr>
+        <w:pStyle w:val="Normal"/>
+        <w:bidi w:val="0"/>
+        <w:jc w:val="start"/>
+        <w:rPr>
+          <w:b/>
+          <w:b/>
+          <w:bCs/>
+          <w:i/>
+          <w:i/>
+          <w:iCs/>
+        </w:rPr>
+      </w:pPr>
+      <w:r>
+        <w:rPr>
+          <w:b/>
+          <w:bCs/>
+          <w:i/>
+          <w:iCs/>
+        </w:rPr>
+      </w:r>
+    </w:p>
+    <w:p>
+      <w:pPr>
+        <w:pStyle w:val="Normal"/>
+        <w:bidi w:val="0"/>
+        <w:jc w:val="start"/>
+        <w:rPr>
+          <w:b/>
+          <w:b/>
+          <w:bCs/>
+          <w:i/>
+          <w:i/>
+          <w:iCs/>
+        </w:rPr>
+      </w:pPr>
+      <w:r>
+        <w:rPr>
+          <w:b/>
+          <w:bCs/>
+          <w:i/>
+          <w:iCs/>
+        </w:rPr>
+        <w:t xml:space="preserve">Prévoyez-vous l’envoi à l’international ? </w:t>
+      </w:r>
+    </w:p>
+    <w:p>
+      <w:pPr>
+        <w:pStyle w:val="Normal"/>
+        <w:bidi w:val="0"/>
+        <w:jc w:val="start"/>
+        <w:rPr>
+          <w:i/>
+          <w:i/>
+          <w:iCs/>
+        </w:rPr>
+      </w:pPr>
+      <w:r>
+        <w:rPr>
+          <w:i/>
+          <w:iCs/>
+        </w:rPr>
+      </w:r>
+    </w:p>
+    <w:p>
+      <w:pPr>
+        <w:pStyle w:val="Normal"/>
+        <w:bidi w:val="0"/>
+        <w:jc w:val="start"/>
+        <w:rPr>
+          <w:b/>
+          <w:b/>
+          <w:bCs/>
+        </w:rPr>
+      </w:pPr>
+      <w:r>
+        <w:rPr>
+          <w:b/>
+          <w:bCs/>
+        </w:rPr>
+        <w:t>Comment voulez-vous mettre en avant sur le site les éléments suivants ?</w:t>
+      </w:r>
+    </w:p>
+    <w:p>
+      <w:pPr>
+        <w:pStyle w:val="Normal"/>
+        <w:bidi w:val="0"/>
+        <w:jc w:val="start"/>
+        <w:rPr/>
+      </w:pPr>
+      <w:r>
+        <w:rPr/>
+        <w:t>L'innovation pour tous/ la qualité/ la durabilité / éco-responsabilité</w:t>
+      </w:r>
+    </w:p>
+    <w:p>
+      <w:pPr>
+        <w:pStyle w:val="Normal"/>
+        <w:bidi w:val="0"/>
+        <w:jc w:val="start"/>
+        <w:rPr/>
+      </w:pPr>
+      <w:r>
+        <w:rPr/>
+      </w:r>
+    </w:p>
+    <w:p>
+      <w:pPr>
+        <w:pStyle w:val="Normal"/>
+        <w:bidi w:val="0"/>
+        <w:jc w:val="start"/>
+        <w:rPr>
+          <w:b/>
+          <w:b/>
+          <w:bCs/>
+        </w:rPr>
+      </w:pPr>
+      <w:r>
+        <w:rPr>
+          <w:b/>
+          <w:bCs/>
+        </w:rPr>
+        <w:t>Quel ton souhaitez-vous utiliser ?</w:t>
+      </w:r>
+    </w:p>
+    <w:p>
+      <w:pPr>
+        <w:pStyle w:val="Normal"/>
+        <w:bidi w:val="0"/>
+        <w:jc w:val="start"/>
+        <w:rPr/>
+      </w:pPr>
+      <w:r>
+        <w:rPr/>
+      </w:r>
+    </w:p>
+    <w:p>
+      <w:pPr>
+        <w:pStyle w:val="Normal"/>
+        <w:bidi w:val="0"/>
+        <w:jc w:val="start"/>
+        <w:rPr>
+          <w:b/>
+          <w:b/>
+          <w:bCs/>
+        </w:rPr>
+      </w:pPr>
+      <w:r>
+        <w:rPr>
+          <w:b/>
+          <w:bCs/>
+        </w:rPr>
+        <w:t>Combien de pages souhaitez-vous avoir ?</w:t>
+      </w:r>
+    </w:p>
+    <w:p>
+      <w:pPr>
+        <w:pStyle w:val="Normal"/>
+        <w:bidi w:val="0"/>
+        <w:jc w:val="start"/>
+        <w:rPr>
+          <w:b/>
+          <w:b/>
+          <w:bCs/>
+        </w:rPr>
+      </w:pPr>
+      <w:r>
+        <w:rPr>
+          <w:b/>
+          <w:bCs/>
+        </w:rPr>
+      </w:r>
+    </w:p>
+    <w:p>
+      <w:pPr>
+        <w:pStyle w:val="Normal"/>
+        <w:bidi w:val="0"/>
+        <w:jc w:val="start"/>
+        <w:rPr>
+          <w:b/>
+          <w:b/>
+          <w:bCs/>
+        </w:rPr>
+      </w:pPr>
+      <w:r>
+        <w:rPr>
+          <w:b/>
+          <w:bCs/>
+        </w:rPr>
+        <w:t>Comment voulez-vous mettre en avant le produit ; images démonstration, vidéos ?</w:t>
+      </w:r>
+    </w:p>
+    <w:p>
+      <w:pPr>
+        <w:pStyle w:val="Normal"/>
+        <w:bidi w:val="0"/>
+        <w:jc w:val="start"/>
+        <w:rPr>
+          <w:b/>
+          <w:b/>
+          <w:bCs/>
+        </w:rPr>
+      </w:pPr>
+      <w:r>
+        <w:rPr>
+          <w:b/>
+          <w:bCs/>
+        </w:rPr>
+      </w:r>
+    </w:p>
+    <w:p>
+      <w:pPr>
+        <w:pStyle w:val="Normal"/>
+        <w:bidi w:val="0"/>
+        <w:jc w:val="start"/>
+        <w:rPr>
+          <w:b/>
+          <w:b/>
+          <w:bCs/>
+        </w:rPr>
+      </w:pPr>
+      <w:r>
+        <w:rPr>
+          <w:b/>
+          <w:bCs/>
+        </w:rPr>
+        <w:t>Voulez-vous inclure des liens externes vers vos réseaux-sociaux ?</w:t>
+      </w:r>
+    </w:p>
+    <w:p>
+      <w:pPr>
+        <w:pStyle w:val="Normal"/>
+        <w:bidi w:val="0"/>
+        <w:jc w:val="start"/>
+        <w:rPr>
+          <w:b/>
+          <w:b/>
+          <w:bCs/>
+        </w:rPr>
+      </w:pPr>
+      <w:r>
+        <w:rPr>
+          <w:b/>
+          <w:bCs/>
+        </w:rPr>
+      </w:r>
+    </w:p>
+    <w:p>
+      <w:pPr>
+        <w:pStyle w:val="Normal"/>
+        <w:bidi w:val="0"/>
+        <w:jc w:val="start"/>
+        <w:rPr>
+          <w:b/>
+          <w:b/>
+          <w:bCs/>
+        </w:rPr>
+      </w:pPr>
+      <w:r>
+        <w:rPr>
+          <w:b/>
+          <w:bCs/>
+        </w:rPr>
+        <w:t>Fonctionnalité « mise à jour régulière », comment voulez-vous informer les utilisateurs des mises-à-jour disponibles ?</w:t>
+      </w:r>
+    </w:p>
+    <w:p>
+      <w:pPr>
+        <w:pStyle w:val="Normal"/>
+        <w:bidi w:val="0"/>
+        <w:jc w:val="start"/>
+        <w:rPr>
+          <w:b/>
+          <w:b/>
+          <w:bCs/>
+        </w:rPr>
+      </w:pPr>
+      <w:r>
+        <w:rPr>
+          <w:b/>
+          <w:bCs/>
+        </w:rPr>
+      </w:r>
+    </w:p>
+    <w:p>
+      <w:pPr>
+        <w:pStyle w:val="Normal"/>
+        <w:bidi w:val="0"/>
+        <w:jc w:val="start"/>
+        <w:rPr>
+          <w:b/>
+          <w:b/>
+          <w:bCs/>
+        </w:rPr>
+      </w:pPr>
+      <w:r>
+        <w:rPr>
+          <w:b/>
+          <w:bCs/>
+          <w:i/>
+          <w:iCs/>
+        </w:rPr>
+        <w:t xml:space="preserve">Vous souhaitez assister/ faciliter le client dans l’utilisation du robot, pouvez-vous m’en dire plus ? </w:t>
+      </w:r>
+    </w:p>
+    <w:p>
+      <w:pPr>
+        <w:pStyle w:val="Normal"/>
+        <w:bidi w:val="0"/>
+        <w:jc w:val="start"/>
+        <w:rPr>
+          <w:b/>
+          <w:b/>
+          <w:bCs/>
+        </w:rPr>
+      </w:pPr>
+      <w:r>
+        <w:rPr>
+          <w:b w:val="false"/>
+          <w:bCs w:val="false"/>
+          <w:i/>
+          <w:iCs/>
+        </w:rPr>
+        <w:t>Manuel d’utilisation- Service SAV ?</w:t>
+      </w:r>
+    </w:p>
+    <w:p>
+      <w:pPr>
+        <w:pStyle w:val="Normal"/>
+        <w:bidi w:val="0"/>
+        <w:jc w:val="start"/>
+        <w:rPr>
+          <w:b/>
+          <w:b/>
+          <w:bCs/>
+        </w:rPr>
+      </w:pPr>
+      <w:r>
+        <w:rPr>
+          <w:b/>
+          <w:bCs/>
+        </w:rPr>
+      </w:r>
+    </w:p>
+    <w:p>
+      <w:pPr>
+        <w:pStyle w:val="Normal"/>
+        <w:bidi w:val="0"/>
+        <w:jc w:val="start"/>
+        <w:rPr>
+          <w:b/>
+          <w:b/>
+          <w:bCs/>
+        </w:rPr>
+      </w:pPr>
+      <w:r>
+        <w:rPr>
+          <w:b/>
+          <w:bCs/>
+        </w:rPr>
+        <w:t>Qu’est-ce qu’il fait de votre robot un produit éco-responsable ?</w:t>
+      </w:r>
+    </w:p>
+    <w:p>
+      <w:pPr>
+        <w:pStyle w:val="Normal"/>
+        <w:bidi w:val="0"/>
+        <w:jc w:val="start"/>
+        <w:rPr/>
+      </w:pPr>
+      <w:r>
+        <w:rPr/>
+      </w:r>
+    </w:p>
+    <w:p>
+      <w:pPr>
+        <w:pStyle w:val="Normal"/>
+        <w:bidi w:val="0"/>
+        <w:jc w:val="start"/>
+        <w:rPr/>
+      </w:pPr>
+      <w:r>
+        <w:rPr>
+          <w:b/>
+          <w:bCs/>
+        </w:rPr>
+        <w:t>Concernant la fonctionnalité « répondre à la demande des clients », comment et dans quel cas souhaitez-vous communiquer avec les clients par le biais du site web ?</w:t>
+      </w:r>
+    </w:p>
+    <w:p>
+      <w:pPr>
+        <w:pStyle w:val="Normal"/>
+        <w:bidi w:val="0"/>
+        <w:jc w:val="start"/>
+        <w:rPr>
+          <w:b/>
+          <w:b/>
+          <w:bCs/>
+        </w:rPr>
+      </w:pPr>
+      <w:r>
+        <w:rPr/>
+      </w:r>
+    </w:p>
+    <w:p>
+      <w:pPr>
+        <w:pStyle w:val="Normal"/>
+        <w:bidi w:val="0"/>
+        <w:jc w:val="start"/>
+        <w:rPr>
+          <w:b/>
+          <w:b/>
+          <w:bCs/>
+        </w:rPr>
+      </w:pPr>
+      <w:r>
+        <w:rPr/>
+      </w:r>
+    </w:p>
+    <w:p>
+      <w:pPr>
+        <w:pStyle w:val="Normal"/>
+        <w:bidi w:val="0"/>
+        <w:jc w:val="start"/>
+        <w:rPr>
+          <w:b/>
+          <w:b/>
+          <w:bCs/>
+        </w:rPr>
+      </w:pPr>
+      <w:r>
+        <w:rPr/>
+      </w:r>
+    </w:p>
+    <w:p>
+      <w:pPr>
+        <w:pStyle w:val="Normal"/>
+        <w:bidi w:val="0"/>
+        <w:jc w:val="start"/>
+        <w:rPr/>
+      </w:pPr>
+      <w:r>
+        <w:rPr>
+          <w:b/>
+          <w:bCs/>
+        </w:rPr>
+        <w:t>**Prévoir prochains rendez-vous checkpoint**</w:t>
+      </w:r>
+    </w:p>
+    <w:p>
+      <w:pPr>
+        <w:pStyle w:val="Normal"/>
+        <w:bidi w:val="0"/>
+        <w:jc w:val="start"/>
+        <w:rPr>
+          <w:b/>
+          <w:b/>
+          <w:bCs/>
+        </w:rPr>
+      </w:pPr>
+      <w:r>
+        <w:rPr/>
+      </w:r>
+    </w:p>
+    <w:p>
+      <w:pPr>
+        <w:pStyle w:val="Normal"/>
+        <w:bidi w:val="0"/>
+        <w:jc w:val="start"/>
+        <w:rPr>
+          <w:b/>
+          <w:b/>
+          <w:bCs/>
+        </w:rPr>
+      </w:pPr>
+      <w:r>
+        <w:rPr/>
+      </w:r>
+    </w:p>
+    <w:p>
+      <w:pPr>
+        <w:pStyle w:val="Normal"/>
+        <w:bidi w:val="0"/>
+        <w:jc w:val="start"/>
+        <w:rPr>
+          <w:b/>
+          <w:b/>
+          <w:bCs/>
+        </w:rPr>
       </w:pPr>
       <w:r>
         <w:rPr/>
@@ -819,6 +1460,7 @@
       <w:pgNumType w:fmt="decimal"/>
       <w:formProt w:val="false"/>
       <w:textDirection w:val="lrTb"/>
+      <w:docGrid w:type="default" w:linePitch="100" w:charSpace="0"/>
     </w:sectPr>
   </w:body>
 </w:document>
@@ -847,7 +1489,10 @@
     <w:qFormat/>
     <w:pPr>
       <w:widowControl w:val="false"/>
+      <w:suppressAutoHyphens w:val="true"/>
       <w:bidi w:val="0"/>
+      <w:spacing w:before="0" w:after="0"/>
+      <w:jc w:val="start"/>
     </w:pPr>
     <w:rPr>
       <w:rFonts w:ascii="Calibri" w:hAnsi="Calibri" w:eastAsia="NSimSun" w:cs="Arial"/>

</xml_diff>

<commit_message>
feat : synthèse 1er RDV CDC
</commit_message>
<xml_diff>
--- a/work.docx
+++ b/work.docx
@@ -835,7 +835,10 @@
         </w:rPr>
       </w:pPr>
       <w:r>
-        <w:rPr/>
+        <w:rPr>
+          <w:b/>
+          <w:bCs/>
+        </w:rPr>
       </w:r>
     </w:p>
     <w:p>
@@ -1081,7 +1084,16 @@
           <w:b/>
           <w:bCs/>
         </w:rPr>
-        <w:t>Quel ton souhaitez-vous utiliser ?</w:t>
+        <w:t xml:space="preserve">Quel ton souhaitez-vous utiliser ? </w:t>
+      </w:r>
+      <w:r>
+        <w:rPr>
+          <w:b w:val="false"/>
+          <w:bCs w:val="false"/>
+          <w:i/>
+          <w:iCs/>
+        </w:rPr>
+        <w:t>(tutoiement/vouvoiement)</w:t>
       </w:r>
     </w:p>
     <w:p>
@@ -1360,37 +1372,46 @@
         </w:rPr>
       </w:pPr>
       <w:r>
-        <w:rPr/>
-      </w:r>
-    </w:p>
-    <w:p>
-      <w:pPr>
-        <w:pStyle w:val="Normal"/>
-        <w:bidi w:val="0"/>
-        <w:jc w:val="start"/>
-        <w:rPr>
-          <w:b/>
-          <w:b/>
-          <w:bCs/>
-        </w:rPr>
-      </w:pPr>
-      <w:r>
-        <w:rPr/>
-      </w:r>
-    </w:p>
-    <w:p>
-      <w:pPr>
-        <w:pStyle w:val="Normal"/>
-        <w:bidi w:val="0"/>
-        <w:jc w:val="start"/>
-        <w:rPr>
-          <w:b/>
-          <w:b/>
-          <w:bCs/>
-        </w:rPr>
-      </w:pPr>
-      <w:r>
-        <w:rPr/>
+        <w:rPr>
+          <w:b/>
+          <w:bCs/>
+        </w:rPr>
+      </w:r>
+    </w:p>
+    <w:p>
+      <w:pPr>
+        <w:pStyle w:val="Normal"/>
+        <w:bidi w:val="0"/>
+        <w:jc w:val="start"/>
+        <w:rPr>
+          <w:b/>
+          <w:b/>
+          <w:bCs/>
+        </w:rPr>
+      </w:pPr>
+      <w:r>
+        <w:rPr>
+          <w:b/>
+          <w:bCs/>
+        </w:rPr>
+      </w:r>
+    </w:p>
+    <w:p>
+      <w:pPr>
+        <w:pStyle w:val="Normal"/>
+        <w:bidi w:val="0"/>
+        <w:jc w:val="start"/>
+        <w:rPr>
+          <w:b/>
+          <w:b/>
+          <w:bCs/>
+        </w:rPr>
+      </w:pPr>
+      <w:r>
+        <w:rPr>
+          <w:b/>
+          <w:bCs/>
+        </w:rPr>
       </w:r>
     </w:p>
     <w:p>
@@ -1420,22 +1441,28 @@
         </w:rPr>
       </w:pPr>
       <w:r>
-        <w:rPr/>
-      </w:r>
-    </w:p>
-    <w:p>
-      <w:pPr>
-        <w:pStyle w:val="Normal"/>
-        <w:bidi w:val="0"/>
-        <w:jc w:val="start"/>
-        <w:rPr>
-          <w:b/>
-          <w:b/>
-          <w:bCs/>
-        </w:rPr>
-      </w:pPr>
-      <w:r>
-        <w:rPr/>
+        <w:rPr>
+          <w:b/>
+          <w:bCs/>
+        </w:rPr>
+      </w:r>
+    </w:p>
+    <w:p>
+      <w:pPr>
+        <w:pStyle w:val="Normal"/>
+        <w:bidi w:val="0"/>
+        <w:jc w:val="start"/>
+        <w:rPr>
+          <w:b/>
+          <w:b/>
+          <w:bCs/>
+        </w:rPr>
+      </w:pPr>
+      <w:r>
+        <w:rPr>
+          <w:b/>
+          <w:bCs/>
+        </w:rPr>
       </w:r>
     </w:p>
     <w:p>

</xml_diff>